<commit_message>
Expand project documentation with detailed requirements and installation guides
Add detailed system requirements for development, production, and client environments to the project documentation using a Python script.

Replit-Commit-Author: Agent
Replit-Commit-Session-Id: 25e654db-53df-4463-9df5-cb0232fd91cf
Replit-Commit-Checkpoint-Type: full_checkpoint
Replit-Commit-Event-Id: 9270095e-8ad7-47b4-b4c7-5c9fa6180674
Replit-Commit-Screenshot-Url: https://storage.googleapis.com/screenshot-production-us-central1/b9eaed9e-7f71-4d60-9012-563bb14ffa7c/25e654db-53df-4463-9df5-cb0232fd91cf/Chi3Gzt
</commit_message>
<xml_diff>
--- a/RailServe_Project_Documentation.docx
+++ b/RailServe_Project_Documentation.docx
@@ -4312,6 +4312,1503 @@
     <w:p>
       <w:r>
         <w:t>Document Type: Comprehensive Project Documentation</w:t>
+      </w:r>
+    </w:p>
+    <w:p>
+      <w:r>
+        <w:br w:type="page"/>
+      </w:r>
+    </w:p>
+    <w:p>
+      <w:pPr>
+        <w:pStyle w:val="Heading1"/>
+      </w:pPr>
+      <w:r>
+        <w:t>4. REQUIREMENTS AND INSTALLATION (DETAILED)</w:t>
+      </w:r>
+    </w:p>
+    <w:p>
+      <w:pPr>
+        <w:pStyle w:val="Heading2"/>
+      </w:pPr>
+      <w:r>
+        <w:t>4.1 System Requirements - Detailed Analysis</w:t>
+      </w:r>
+    </w:p>
+    <w:p>
+      <w:r>
+        <w:t>The RailServe system has been designed to operate efficiently across a wide range of hardware configurations. This section provides comprehensive details about hardware requirements, performance characteristics, and optimization recommendations for different deployment scenarios.</w:t>
+      </w:r>
+    </w:p>
+    <w:p>
+      <w:pPr>
+        <w:pStyle w:val="Heading3"/>
+      </w:pPr>
+      <w:r>
+        <w:t>4.1.1 Development Environment Requirements</w:t>
+      </w:r>
+    </w:p>
+    <w:p>
+      <w:pPr>
+        <w:pStyle w:val="Heading4"/>
+      </w:pPr>
+      <w:r>
+        <w:t>Minimum Configuration for Development:</w:t>
+      </w:r>
+    </w:p>
+    <w:p>
+      <w:r>
+        <w:t>• Processor: Intel Core i3-8100 or AMD Ryzen 3 2200G (2.0 GHz, 4 cores)</w:t>
+      </w:r>
+    </w:p>
+    <w:p>
+      <w:r>
+        <w:t>• RAM: 4 GB DDR4 (6 GB recommended for comfortable development)</w:t>
+      </w:r>
+    </w:p>
+    <w:p>
+      <w:r>
+        <w:t>• Storage: 500 MB for application files + 2 GB for dependencies and cache</w:t>
+      </w:r>
+    </w:p>
+    <w:p>
+      <w:r>
+        <w:t>• Display: 1366x768 resolution minimum, 1920x1080 recommended</w:t>
+      </w:r>
+    </w:p>
+    <w:p>
+      <w:r>
+        <w:t>• Network: Stable broadband connection (5+ Mbps for database access)</w:t>
+      </w:r>
+    </w:p>
+    <w:p>
+      <w:r>
+        <w:t>• Operating System: Windows 10 (64-bit), macOS 10.15+, or Ubuntu 20.04+</w:t>
+      </w:r>
+    </w:p>
+    <w:p>
+      <w:pPr>
+        <w:pStyle w:val="Heading4"/>
+      </w:pPr>
+      <w:r>
+        <w:t>Recommended Configuration for Optimal Development:</w:t>
+      </w:r>
+    </w:p>
+    <w:p>
+      <w:r>
+        <w:t>• Processor: Intel Core i5-10400 or AMD Ryzen 5 3600 (2.5+ GHz, 6+ cores)</w:t>
+      </w:r>
+    </w:p>
+    <w:p>
+      <w:r>
+        <w:t>• RAM: 8 GB DDR4 (16 GB for running multiple services simultaneously)</w:t>
+      </w:r>
+    </w:p>
+    <w:p>
+      <w:r>
+        <w:t>• Storage: 10 GB SSD for fast read/write operations</w:t>
+      </w:r>
+    </w:p>
+    <w:p>
+      <w:r>
+        <w:t>• Display: Dual monitor setup with 1920x1080 or higher resolution</w:t>
+      </w:r>
+    </w:p>
+    <w:p>
+      <w:r>
+        <w:t>• Network: High-speed connection (25+ Mbps) for seamless cloud operations</w:t>
+      </w:r>
+    </w:p>
+    <w:p>
+      <w:pPr>
+        <w:pStyle w:val="Heading3"/>
+      </w:pPr>
+      <w:r>
+        <w:t>4.1.2 Production Server Requirements</w:t>
+      </w:r>
+    </w:p>
+    <w:p>
+      <w:r>
+        <w:t>Production deployment on cloud platforms (Render/Vercel) has different requirements. The following specifications ensure optimal performance under production load:</w:t>
+      </w:r>
+    </w:p>
+    <w:p>
+      <w:pPr>
+        <w:pStyle w:val="Heading4"/>
+      </w:pPr>
+      <w:r>
+        <w:t>Cloud Instance Specifications:</w:t>
+      </w:r>
+    </w:p>
+    <w:p>
+      <w:r>
+        <w:t>• CPU: 2-4 vCPUs for application server (auto-scaling enabled)</w:t>
+      </w:r>
+    </w:p>
+    <w:p>
+      <w:r>
+        <w:t>• RAM: 2-4 GB for Flask application with Gunicorn workers</w:t>
+      </w:r>
+    </w:p>
+    <w:p>
+      <w:r>
+        <w:t>• Storage: 20 GB for application, logs, and temporary files</w:t>
+      </w:r>
+    </w:p>
+    <w:p>
+      <w:r>
+        <w:t>• Bandwidth: 1 TB/month for moderate traffic (5000-10000 users/month)</w:t>
+      </w:r>
+    </w:p>
+    <w:p>
+      <w:r>
+        <w:t>• Database: Managed PostgreSQL with 2 GB storage, connection pooling enabled</w:t>
+      </w:r>
+    </w:p>
+    <w:p>
+      <w:pPr>
+        <w:pStyle w:val="Heading3"/>
+      </w:pPr>
+      <w:r>
+        <w:t>4.1.3 Client System Requirements</w:t>
+      </w:r>
+    </w:p>
+    <w:p>
+      <w:pPr>
+        <w:pStyle w:val="Heading4"/>
+      </w:pPr>
+      <w:r>
+        <w:t>End-user device requirements for accessing the system:</w:t>
+      </w:r>
+    </w:p>
+    <w:p>
+      <w:pPr>
+        <w:pStyle w:val="ListBullet"/>
+      </w:pPr>
+      <w:r>
+        <w:t>Desktop/Laptop:</w:t>
+      </w:r>
+    </w:p>
+    <w:p>
+      <w:r>
+        <w:t>• Any modern device with web browser (Chrome 90+, Firefox 88+, Safari 14+, Edge 90+)</w:t>
+      </w:r>
+    </w:p>
+    <w:p>
+      <w:r>
+        <w:t>• Minimum 2 GB RAM for browser operation</w:t>
+      </w:r>
+    </w:p>
+    <w:p>
+      <w:r>
+        <w:t>• Screen resolution: 1024x768 minimum (responsive design adapts)</w:t>
+      </w:r>
+    </w:p>
+    <w:p>
+      <w:r>
+        <w:t>• Internet connection: 2+ Mbps for smooth browsing</w:t>
+      </w:r>
+    </w:p>
+    <w:p>
+      <w:pPr>
+        <w:pStyle w:val="ListBullet"/>
+      </w:pPr>
+      <w:r>
+        <w:t>Mobile Devices:</w:t>
+      </w:r>
+    </w:p>
+    <w:p>
+      <w:r>
+        <w:t>• Android 8.0+ or iOS 12+ with modern browser</w:t>
+      </w:r>
+    </w:p>
+    <w:p>
+      <w:r>
+        <w:t>• Minimum 2 GB RAM</w:t>
+      </w:r>
+    </w:p>
+    <w:p>
+      <w:r>
+        <w:t>• 4G or WiFi connection recommended</w:t>
+      </w:r>
+    </w:p>
+    <w:p>
+      <w:r>
+        <w:t>• Touch screen for optimal interaction</w:t>
+      </w:r>
+    </w:p>
+    <w:p>
+      <w:r>
+        <w:br w:type="page"/>
+      </w:r>
+    </w:p>
+    <w:p>
+      <w:pPr>
+        <w:pStyle w:val="Heading2"/>
+      </w:pPr>
+      <w:r>
+        <w:t>4.2 Software Dependencies - Complete Reference</w:t>
+      </w:r>
+    </w:p>
+    <w:p>
+      <w:r>
+        <w:t>The RailServe application requires specific software packages and libraries. This section provides a comprehensive breakdown of all dependencies, their purposes, version constraints, and installation details.</w:t>
+      </w:r>
+    </w:p>
+    <w:p>
+      <w:pPr>
+        <w:pStyle w:val="Heading3"/>
+      </w:pPr>
+      <w:r>
+        <w:t>4.2.1 Core Framework Dependencies</w:t>
+      </w:r>
+    </w:p>
+    <w:p>
+      <w:pPr>
+        <w:pStyle w:val="Heading4"/>
+      </w:pPr>
+      <w:r>
+        <w:t>Flask Ecosystem (Web Framework):</w:t>
+      </w:r>
+    </w:p>
+    <w:p>
+      <w:r>
+        <w:t>Flask 3.1.2 or higher: Lightweight WSGI web application framework. Provides routing, request/response handling, template rendering, and session management. Version 3.1+ required for security patches and modern Python 3.11+ compatibility.</w:t>
+      </w:r>
+    </w:p>
+    <w:p>
+      <w:r>
+        <w:t>Installation: pip install flask&gt;=3.1.2</w:t>
+      </w:r>
+    </w:p>
+    <w:p>
+      <w:r>
+        <w:t>Size: ~200 KB</w:t>
+      </w:r>
+    </w:p>
+    <w:p>
+      <w:r>
+        <w:t>Dependencies: Werkzeug, Jinja2, Click, ItsDangerous, Blinker</w:t>
+      </w:r>
+    </w:p>
+    <w:p>
+      <w:r>
+        <w:t>Flask-Login 0.6.3 or higher: User session management extension. Provides login/logout functionality, session persistence, "remember me" functionality, and user loader callbacks. Essential for authentication system.</w:t>
+      </w:r>
+    </w:p>
+    <w:p>
+      <w:r>
+        <w:t>Installation: pip install flask-login&gt;=0.6.3</w:t>
+      </w:r>
+    </w:p>
+    <w:p>
+      <w:r>
+        <w:t>Size: ~50 KB</w:t>
+      </w:r>
+    </w:p>
+    <w:p>
+      <w:r>
+        <w:t>Flask-SQLAlchemy 3.1.1 or higher: SQLAlchemy integration for Flask. Simplifies database configuration, provides Flask-specific helpers, manages database connections per request, and enables pagination.</w:t>
+      </w:r>
+    </w:p>
+    <w:p>
+      <w:r>
+        <w:t>Installation: pip install flask-sqlalchemy&gt;=3.1.1</w:t>
+      </w:r>
+    </w:p>
+    <w:p>
+      <w:r>
+        <w:t>Size: ~100 KB</w:t>
+      </w:r>
+    </w:p>
+    <w:p>
+      <w:r>
+        <w:t>Flask-WTF 1.2.2 or higher: WTForms integration providing CSRF protection, form validation, and secure form rendering. Critical for security against cross-site request forgery attacks.</w:t>
+      </w:r>
+    </w:p>
+    <w:p>
+      <w:r>
+        <w:t>Installation: pip install flask-wtf&gt;=1.2.2</w:t>
+      </w:r>
+    </w:p>
+    <w:p>
+      <w:r>
+        <w:t>Size: ~30 KB</w:t>
+      </w:r>
+    </w:p>
+    <w:p>
+      <w:r>
+        <w:t>Dependencies: WTForms</w:t>
+      </w:r>
+    </w:p>
+    <w:p>
+      <w:pPr>
+        <w:pStyle w:val="Heading3"/>
+      </w:pPr>
+      <w:r>
+        <w:t>4.2.2 Database Dependencies</w:t>
+      </w:r>
+    </w:p>
+    <w:p>
+      <w:pPr>
+        <w:pStyle w:val="Heading4"/>
+      </w:pPr>
+      <w:r>
+        <w:t>SQLAlchemy 2.0.43 or higher:</w:t>
+      </w:r>
+    </w:p>
+    <w:p>
+      <w:r>
+        <w:t>Powerful SQL toolkit and Object-Relational Mapping (ORM) library. Version 2.0+ introduces major API improvements, better typing support, and performance optimizations. Supports complex queries, relationships, transactions, and connection pooling.</w:t>
+      </w:r>
+    </w:p>
+    <w:p>
+      <w:r>
+        <w:t>Installation: pip install sqlalchemy&gt;=2.0.43</w:t>
+      </w:r>
+    </w:p>
+    <w:p>
+      <w:r>
+        <w:t>Size: ~1.5 MB</w:t>
+      </w:r>
+    </w:p>
+    <w:p>
+      <w:r>
+        <w:t>Key Features: Declarative models, Query API, Session management, Connection pooling</w:t>
+      </w:r>
+    </w:p>
+    <w:p>
+      <w:pPr>
+        <w:pStyle w:val="Heading4"/>
+      </w:pPr>
+      <w:r>
+        <w:t>psycopg2-binary 2.9.9 or higher:</w:t>
+      </w:r>
+    </w:p>
+    <w:p>
+      <w:r>
+        <w:t>PostgreSQL database adapter for Python. Binary distribution includes pre-compiled C extensions for better performance. Provides low-level PostgreSQL protocol implementation, transaction support, and cursor operations.</w:t>
+      </w:r>
+    </w:p>
+    <w:p>
+      <w:r>
+        <w:t>Installation: pip install psycopg2-binary&gt;=2.9.9</w:t>
+      </w:r>
+    </w:p>
+    <w:p>
+      <w:r>
+        <w:t>Size: ~4 MB (includes compiled extensions)</w:t>
+      </w:r>
+    </w:p>
+    <w:p>
+      <w:r>
+        <w:t>Note: Use psycopg2-binary for development; psycopg2 for production with system libraries</w:t>
+      </w:r>
+    </w:p>
+    <w:p>
+      <w:pPr>
+        <w:pStyle w:val="Heading3"/>
+      </w:pPr>
+      <w:r>
+        <w:t>4.2.3 Document Generation Dependencies</w:t>
+      </w:r>
+    </w:p>
+    <w:p>
+      <w:pPr>
+        <w:pStyle w:val="Heading4"/>
+      </w:pPr>
+      <w:r>
+        <w:t>ReportLab 4.4.4 or higher:</w:t>
+      </w:r>
+    </w:p>
+    <w:p>
+      <w:r>
+        <w:t>Professional PDF generation library. Creates complex PDF documents with custom layouts, tables, images, and graphics. Used for generating booking tickets with passenger details, train information, and QR codes.</w:t>
+      </w:r>
+    </w:p>
+    <w:p>
+      <w:r>
+        <w:t>Installation: pip install reportlab&gt;=4.4.4</w:t>
+      </w:r>
+    </w:p>
+    <w:p>
+      <w:r>
+        <w:t>Size: ~2 MB</w:t>
+      </w:r>
+    </w:p>
+    <w:p>
+      <w:r>
+        <w:t>Capabilities: Custom fonts, Vector graphics, Tables, Barcodes, Image embedding</w:t>
+      </w:r>
+    </w:p>
+    <w:p>
+      <w:pPr>
+        <w:pStyle w:val="Heading4"/>
+      </w:pPr>
+      <w:r>
+        <w:t>qrcode[pil] 8.2 or higher:</w:t>
+      </w:r>
+    </w:p>
+    <w:p>
+      <w:r>
+        <w:t>QR code generation library with PIL/Pillow support for image output. Generates QR codes for ticket verification, supporting various error correction levels and box sizes. PIL extension enables PNG/JPEG output.</w:t>
+      </w:r>
+    </w:p>
+    <w:p>
+      <w:r>
+        <w:t>Installation: pip install qrcode[pil]&gt;=8.2</w:t>
+      </w:r>
+    </w:p>
+    <w:p>
+      <w:r>
+        <w:t>Size: ~50 KB + Pillow (~2 MB)</w:t>
+      </w:r>
+    </w:p>
+    <w:p>
+      <w:r>
+        <w:t>Dependencies: Pillow for image generation</w:t>
+      </w:r>
+    </w:p>
+    <w:p>
+      <w:pPr>
+        <w:pStyle w:val="Heading4"/>
+      </w:pPr>
+      <w:r>
+        <w:t>Pillow 9.0.0 or higher:</w:t>
+      </w:r>
+    </w:p>
+    <w:p>
+      <w:r>
+        <w:t>Python Imaging Library fork for image processing. Handles image loading, manipulation, and format conversion. Used for QR code generation, image optimization, and ticket graphics.</w:t>
+      </w:r>
+    </w:p>
+    <w:p>
+      <w:r>
+        <w:t>Installation: pip install pillow&gt;=9.0.0</w:t>
+      </w:r>
+    </w:p>
+    <w:p>
+      <w:r>
+        <w:t>Size: ~2 MB</w:t>
+      </w:r>
+    </w:p>
+    <w:p>
+      <w:r>
+        <w:t>Formats: PNG, JPEG, GIF, BMP, TIFF, WebP</w:t>
+      </w:r>
+    </w:p>
+    <w:p>
+      <w:pPr>
+        <w:pStyle w:val="Heading3"/>
+      </w:pPr>
+      <w:r>
+        <w:t>4.2.4 Utility Dependencies</w:t>
+      </w:r>
+    </w:p>
+    <w:p>
+      <w:pPr>
+        <w:pStyle w:val="Heading4"/>
+      </w:pPr>
+      <w:r>
+        <w:t>Faker 37.8.0 or higher:</w:t>
+      </w:r>
+    </w:p>
+    <w:p>
+      <w:r>
+        <w:t>Fake data generation library for testing and database seeding. Generates realistic names, addresses, phone numbers, and other data. Supports multiple locales including Indian locale for authentic data.</w:t>
+      </w:r>
+    </w:p>
+    <w:p>
+      <w:r>
+        <w:t>Installation: pip install faker&gt;=37.8.0</w:t>
+      </w:r>
+    </w:p>
+    <w:p>
+      <w:r>
+        <w:t>Size: ~1.5 MB</w:t>
+      </w:r>
+    </w:p>
+    <w:p>
+      <w:r>
+        <w:t>Use Cases: Database seeding, Testing, Demo data generation</w:t>
+      </w:r>
+    </w:p>
+    <w:p>
+      <w:pPr>
+        <w:pStyle w:val="Heading4"/>
+      </w:pPr>
+      <w:r>
+        <w:t>email-validator 2.3.0 or higher:</w:t>
+      </w:r>
+    </w:p>
+    <w:p>
+      <w:r>
+        <w:t>Robust email address validation library. Validates email syntax, checks DNS records, and verifies deliverability. More comprehensive than regex-based validation.</w:t>
+      </w:r>
+    </w:p>
+    <w:p>
+      <w:r>
+        <w:t>Installation: pip install email-validator&gt;=2.3.0</w:t>
+      </w:r>
+    </w:p>
+    <w:p>
+      <w:r>
+        <w:t>Size: ~100 KB</w:t>
+      </w:r>
+    </w:p>
+    <w:p>
+      <w:r>
+        <w:t>Dependencies: dnspython for DNS validation</w:t>
+      </w:r>
+    </w:p>
+    <w:p>
+      <w:pPr>
+        <w:pStyle w:val="Heading4"/>
+      </w:pPr>
+      <w:r>
+        <w:t>python-dotenv 1.0.0 or higher:</w:t>
+      </w:r>
+    </w:p>
+    <w:p>
+      <w:r>
+        <w:t>Environment variable management from .env files. Loads configuration from .env file into environment variables, supporting development and production configurations.</w:t>
+      </w:r>
+    </w:p>
+    <w:p>
+      <w:r>
+        <w:t>Installation: pip install python-dotenv&gt;=1.0.0</w:t>
+      </w:r>
+    </w:p>
+    <w:p>
+      <w:r>
+        <w:t>Size: ~30 KB</w:t>
+      </w:r>
+    </w:p>
+    <w:p>
+      <w:pPr>
+        <w:pStyle w:val="Heading4"/>
+      </w:pPr>
+      <w:r>
+        <w:t>Requests 2.32.0 or higher:</w:t>
+      </w:r>
+    </w:p>
+    <w:p>
+      <w:r>
+        <w:t>HTTP library for Python. Makes HTTP requests simple and elegant. Used for API integrations, payment gateway communication, and external service calls.</w:t>
+      </w:r>
+    </w:p>
+    <w:p>
+      <w:r>
+        <w:t>Installation: pip install requests&gt;=2.32.0</w:t>
+      </w:r>
+    </w:p>
+    <w:p>
+      <w:r>
+        <w:t>Size: ~500 KB</w:t>
+      </w:r>
+    </w:p>
+    <w:p>
+      <w:r>
+        <w:t>Features: Sessions, SSL verification, Timeout handling, Automatic encoding</w:t>
+      </w:r>
+    </w:p>
+    <w:p>
+      <w:pPr>
+        <w:pStyle w:val="Heading4"/>
+      </w:pPr>
+      <w:r>
+        <w:t>Werkzeug 3.1.3 or higher:</w:t>
+      </w:r>
+    </w:p>
+    <w:p>
+      <w:r>
+        <w:t>WSGI utility library and Flask dependency. Provides password hashing, secure cookie handling, URL routing, and debugging tools. Version 3.1+ includes security improvements and Python 3.11+ optimizations.</w:t>
+      </w:r>
+    </w:p>
+    <w:p>
+      <w:r>
+        <w:t>Installation: pip install werkzeug&gt;=3.1.3</w:t>
+      </w:r>
+    </w:p>
+    <w:p>
+      <w:r>
+        <w:t>Size: ~500 KB</w:t>
+      </w:r>
+    </w:p>
+    <w:p>
+      <w:r>
+        <w:t>Security: PBKDF2 password hashing, Secure random generation, Cookie security</w:t>
+      </w:r>
+    </w:p>
+    <w:p>
+      <w:pPr>
+        <w:pStyle w:val="Heading3"/>
+      </w:pPr>
+      <w:r>
+        <w:t>4.2.5 Production Server Dependencies</w:t>
+      </w:r>
+    </w:p>
+    <w:p>
+      <w:pPr>
+        <w:pStyle w:val="Heading4"/>
+      </w:pPr>
+      <w:r>
+        <w:t>Gunicorn 23.0.0 or higher:</w:t>
+      </w:r>
+    </w:p>
+    <w:p>
+      <w:r>
+        <w:t>Python WSGI HTTP Server for production deployment. Pre-fork worker model provides excellent performance and reliability. Recommended for production deployments on Render, Heroku, or custom servers.</w:t>
+      </w:r>
+    </w:p>
+    <w:p>
+      <w:r>
+        <w:t>Installation: pip install gunicorn&gt;=23.0.0</w:t>
+      </w:r>
+    </w:p>
+    <w:p>
+      <w:r>
+        <w:t>Size: ~200 KB</w:t>
+      </w:r>
+    </w:p>
+    <w:p>
+      <w:r>
+        <w:t>Configuration: 4 worker processes, 60-second timeout, reuse port for zero-downtime deploys</w:t>
+      </w:r>
+    </w:p>
+    <w:p>
+      <w:r>
+        <w:t>Command: gunicorn --workers 4 --bind 0.0.0.0:5000 --timeout 60 --reuse-port main:app</w:t>
+      </w:r>
+    </w:p>
+    <w:p>
+      <w:r>
+        <w:br w:type="page"/>
+      </w:r>
+    </w:p>
+    <w:p>
+      <w:pPr>
+        <w:pStyle w:val="Heading2"/>
+      </w:pPr>
+      <w:r>
+        <w:t>4.3 Installation Steps - Comprehensive Guide</w:t>
+      </w:r>
+    </w:p>
+    <w:p>
+      <w:r>
+        <w:t>This section provides step-by-step installation instructions for various operating systems and environments. Follow the instructions specific to your platform for optimal setup.</w:t>
+      </w:r>
+    </w:p>
+    <w:p>
+      <w:pPr>
+        <w:pStyle w:val="Heading3"/>
+      </w:pPr>
+      <w:r>
+        <w:t>4.3.1 Installation on Windows 10/11</w:t>
+      </w:r>
+    </w:p>
+    <w:p>
+      <w:pPr>
+        <w:pStyle w:val="Heading4"/>
+      </w:pPr>
+      <w:r>
+        <w:t>Step 1: Install Python 3.11+</w:t>
+      </w:r>
+    </w:p>
+    <w:p>
+      <w:r>
+        <w:t>1. Download Python 3.11 or later from https://www.python.org/downloads/</w:t>
+      </w:r>
+    </w:p>
+    <w:p>
+      <w:r>
+        <w:t>2. Run the installer (python-3.11.x-amd64.exe)</w:t>
+      </w:r>
+    </w:p>
+    <w:p>
+      <w:r>
+        <w:t>3. IMPORTANT: Check "Add Python to PATH" during installation</w:t>
+      </w:r>
+    </w:p>
+    <w:p>
+      <w:r>
+        <w:t>4. Click "Install Now" and wait for completion</w:t>
+      </w:r>
+    </w:p>
+    <w:p>
+      <w:r>
+        <w:t>5. Verify installation: Open Command Prompt and run:</w:t>
+      </w:r>
+    </w:p>
+    <w:p>
+      <w:r>
+        <w:t xml:space="preserve">   python --version</w:t>
+      </w:r>
+    </w:p>
+    <w:p>
+      <w:r>
+        <w:t xml:space="preserve">   Expected output: Python 3.11.x or higher</w:t>
+      </w:r>
+    </w:p>
+    <w:p>
+      <w:pPr>
+        <w:pStyle w:val="Heading4"/>
+      </w:pPr>
+      <w:r>
+        <w:t>Step 2: Install Git (Optional, for version control)</w:t>
+      </w:r>
+    </w:p>
+    <w:p>
+      <w:r>
+        <w:t>1. Download Git from https://git-scm.com/download/win</w:t>
+      </w:r>
+    </w:p>
+    <w:p>
+      <w:r>
+        <w:t>2. Run installer with default settings</w:t>
+      </w:r>
+    </w:p>
+    <w:p>
+      <w:r>
+        <w:t>3. Verify: git --version</w:t>
+      </w:r>
+    </w:p>
+    <w:p>
+      <w:pPr>
+        <w:pStyle w:val="Heading4"/>
+      </w:pPr>
+      <w:r>
+        <w:t>Step 3: Clone or Download Project</w:t>
+      </w:r>
+    </w:p>
+    <w:p>
+      <w:r>
+        <w:t>Option A - Using Git:</w:t>
+      </w:r>
+    </w:p>
+    <w:p>
+      <w:r>
+        <w:t xml:space="preserve">   git clone &lt;repository-url&gt;</w:t>
+      </w:r>
+    </w:p>
+    <w:p>
+      <w:r>
+        <w:t xml:space="preserve">   cd railserve</w:t>
+      </w:r>
+    </w:p>
+    <w:p/>
+    <w:p>
+      <w:r>
+        <w:t>Option B - Manual Download:</w:t>
+      </w:r>
+    </w:p>
+    <w:p>
+      <w:r>
+        <w:t xml:space="preserve">   1. Download ZIP from repository</w:t>
+      </w:r>
+    </w:p>
+    <w:p>
+      <w:r>
+        <w:t xml:space="preserve">   2. Extract to desired location</w:t>
+      </w:r>
+    </w:p>
+    <w:p>
+      <w:r>
+        <w:t xml:space="preserve">   3. Open Command Prompt in extracted folder</w:t>
+      </w:r>
+    </w:p>
+    <w:p>
+      <w:pPr>
+        <w:pStyle w:val="Heading4"/>
+      </w:pPr>
+      <w:r>
+        <w:t>Step 4: Create Virtual Environment</w:t>
+      </w:r>
+    </w:p>
+    <w:p>
+      <w:r>
+        <w:t>python -m venv venv</w:t>
+      </w:r>
+    </w:p>
+    <w:p>
+      <w:r>
+        <w:t>This creates a "venv" folder containing isolated Python environment</w:t>
+      </w:r>
+    </w:p>
+    <w:p/>
+    <w:p>
+      <w:r>
+        <w:t>Activate virtual environment:</w:t>
+      </w:r>
+    </w:p>
+    <w:p>
+      <w:r>
+        <w:t xml:space="preserve">   venv\Scripts\activate</w:t>
+      </w:r>
+    </w:p>
+    <w:p>
+      <w:r>
+        <w:t xml:space="preserve">   (venv) should appear in command prompt</w:t>
+      </w:r>
+    </w:p>
+    <w:p>
+      <w:pPr>
+        <w:pStyle w:val="Heading4"/>
+      </w:pPr>
+      <w:r>
+        <w:t>Step 5: Install Dependencies</w:t>
+      </w:r>
+    </w:p>
+    <w:p>
+      <w:r>
+        <w:t>With virtual environment activated, run:</w:t>
+      </w:r>
+    </w:p>
+    <w:p>
+      <w:r>
+        <w:t xml:space="preserve">   python -m pip install --upgrade pip</w:t>
+      </w:r>
+    </w:p>
+    <w:p>
+      <w:r>
+        <w:t xml:space="preserve">   pip install -r requirements.txt</w:t>
+      </w:r>
+    </w:p>
+    <w:p/>
+    <w:p>
+      <w:r>
+        <w:t>This installs all 20+ required packages. Installation takes 2-5 minutes.</w:t>
+      </w:r>
+    </w:p>
+    <w:p>
+      <w:r>
+        <w:t>Watch for any error messages. Common issues:</w:t>
+      </w:r>
+    </w:p>
+    <w:p>
+      <w:r>
+        <w:t xml:space="preserve">   • Microsoft Visual C++ required for psycopg2: Install from Microsoft website</w:t>
+      </w:r>
+    </w:p>
+    <w:p>
+      <w:r>
+        <w:t xml:space="preserve">   • Network errors: Check internet connection, try again</w:t>
+      </w:r>
+    </w:p>
+    <w:p>
+      <w:pPr>
+        <w:pStyle w:val="Heading4"/>
+      </w:pPr>
+      <w:r>
+        <w:t>Step 6: Configure Environment Variables</w:t>
+      </w:r>
+    </w:p>
+    <w:p>
+      <w:r>
+        <w:t>Create .env file in project root:</w:t>
+      </w:r>
+    </w:p>
+    <w:p>
+      <w:r>
+        <w:t xml:space="preserve">   notepad .env</w:t>
+      </w:r>
+    </w:p>
+    <w:p/>
+    <w:p>
+      <w:r>
+        <w:t>Add the following content:</w:t>
+      </w:r>
+    </w:p>
+    <w:p>
+      <w:r>
+        <w:t>DATABASE_URL=postgresql://your-supabase-connection-string</w:t>
+      </w:r>
+    </w:p>
+    <w:p>
+      <w:r>
+        <w:t>SESSION_SECRET=your-random-secret-key-generate-a-long-random-string</w:t>
+      </w:r>
+    </w:p>
+    <w:p>
+      <w:r>
+        <w:t>FLASK_ENV=development</w:t>
+      </w:r>
+    </w:p>
+    <w:p/>
+    <w:p>
+      <w:r>
+        <w:t>Replace placeholders with actual values from your Supabase account.</w:t>
+      </w:r>
+    </w:p>
+    <w:p>
+      <w:pPr>
+        <w:pStyle w:val="Heading4"/>
+      </w:pPr>
+      <w:r>
+        <w:t>Step 7: Initialize Database</w:t>
+      </w:r>
+    </w:p>
+    <w:p>
+      <w:r>
+        <w:t>Run database initialization script:</w:t>
+      </w:r>
+    </w:p>
+    <w:p>
+      <w:r>
+        <w:t xml:space="preserve">   python init_supabase.py</w:t>
+      </w:r>
+    </w:p>
+    <w:p/>
+    <w:p>
+      <w:r>
+        <w:t>Expected output:</w:t>
+      </w:r>
+    </w:p>
+    <w:p>
+      <w:r>
+        <w:t xml:space="preserve">   • Creating tables... ✓</w:t>
+      </w:r>
+    </w:p>
+    <w:p>
+      <w:r>
+        <w:t xml:space="preserve">   • Inserting stations... ✓ (1000 stations)</w:t>
+      </w:r>
+    </w:p>
+    <w:p>
+      <w:r>
+        <w:t xml:space="preserve">   • Inserting trains... ✓ (1250 trains)</w:t>
+      </w:r>
+    </w:p>
+    <w:p>
+      <w:r>
+        <w:t xml:space="preserve">   • Creating routes... ✓ (12479 routes)</w:t>
+      </w:r>
+    </w:p>
+    <w:p>
+      <w:r>
+        <w:t xml:space="preserve">   • Creating admin user... ✓</w:t>
+      </w:r>
+    </w:p>
+    <w:p>
+      <w:r>
+        <w:t xml:space="preserve">   • Setup complete!</w:t>
+      </w:r>
+    </w:p>
+    <w:p/>
+    <w:p>
+      <w:r>
+        <w:t>This process takes 2-5 minutes depending on internet speed.</w:t>
+      </w:r>
+    </w:p>
+    <w:p>
+      <w:pPr>
+        <w:pStyle w:val="Heading4"/>
+      </w:pPr>
+      <w:r>
+        <w:t>Step 8: Start Application</w:t>
+      </w:r>
+    </w:p>
+    <w:p>
+      <w:r>
+        <w:t xml:space="preserve">   python main.py</w:t>
+      </w:r>
+    </w:p>
+    <w:p/>
+    <w:p>
+      <w:r>
+        <w:t>Expected output:</w:t>
+      </w:r>
+    </w:p>
+    <w:p>
+      <w:r>
+        <w:t xml:space="preserve">   * Serving Flask app "src.app"</w:t>
+      </w:r>
+    </w:p>
+    <w:p>
+      <w:r>
+        <w:t xml:space="preserve">   * Debug mode: on</w:t>
+      </w:r>
+    </w:p>
+    <w:p>
+      <w:r>
+        <w:t xml:space="preserve">   * Running on http://127.0.0.1:5000</w:t>
+      </w:r>
+    </w:p>
+    <w:p/>
+    <w:p>
+      <w:r>
+        <w:t>Open browser and navigate to: http://localhost:5000</w:t>
+      </w:r>
+    </w:p>
+    <w:p>
+      <w:pPr>
+        <w:pStyle w:val="Heading3"/>
+      </w:pPr>
+      <w:r>
+        <w:t>4.3.2 Installation on macOS</w:t>
+      </w:r>
+    </w:p>
+    <w:p>
+      <w:pPr>
+        <w:pStyle w:val="Heading4"/>
+      </w:pPr>
+      <w:r>
+        <w:t>Step 1: Install Homebrew (if not installed)</w:t>
+      </w:r>
+    </w:p>
+    <w:p>
+      <w:r>
+        <w:t>/bin/bash -c "$(curl -fsSL https://raw.githubusercontent.com/Homebrew/install/HEAD/install.sh)"</w:t>
+      </w:r>
+    </w:p>
+    <w:p>
+      <w:pPr>
+        <w:pStyle w:val="Heading4"/>
+      </w:pPr>
+      <w:r>
+        <w:t>Step 2: Install Python 3.11+</w:t>
+      </w:r>
+    </w:p>
+    <w:p>
+      <w:r>
+        <w:t>brew install python@3.11</w:t>
+      </w:r>
+    </w:p>
+    <w:p>
+      <w:r>
+        <w:t>Verify: python3 --version</w:t>
+      </w:r>
+    </w:p>
+    <w:p>
+      <w:pPr>
+        <w:pStyle w:val="Heading4"/>
+      </w:pPr>
+      <w:r>
+        <w:t>Step 3: Clone Project</w:t>
+      </w:r>
+    </w:p>
+    <w:p>
+      <w:r>
+        <w:t>git clone &lt;repository-url&gt;</w:t>
+      </w:r>
+    </w:p>
+    <w:p>
+      <w:r>
+        <w:t>cd railserve</w:t>
+      </w:r>
+    </w:p>
+    <w:p>
+      <w:pPr>
+        <w:pStyle w:val="Heading4"/>
+      </w:pPr>
+      <w:r>
+        <w:t>Step 4: Create Virtual Environment</w:t>
+      </w:r>
+    </w:p>
+    <w:p>
+      <w:r>
+        <w:t>python3 -m venv venv</w:t>
+      </w:r>
+    </w:p>
+    <w:p>
+      <w:r>
+        <w:t>source venv/bin/activate</w:t>
+      </w:r>
+    </w:p>
+    <w:p>
+      <w:pPr>
+        <w:pStyle w:val="Heading4"/>
+      </w:pPr>
+      <w:r>
+        <w:t>Step 5: Install Dependencies</w:t>
+      </w:r>
+    </w:p>
+    <w:p>
+      <w:r>
+        <w:t>pip install -r requirements.txt</w:t>
+      </w:r>
+    </w:p>
+    <w:p>
+      <w:pPr>
+        <w:pStyle w:val="Heading4"/>
+      </w:pPr>
+      <w:r>
+        <w:t>Step 6-8: Same as Windows (Environment setup, Database init, Start app)</w:t>
+      </w:r>
+    </w:p>
+    <w:p>
+      <w:pPr>
+        <w:pStyle w:val="Heading3"/>
+      </w:pPr>
+      <w:r>
+        <w:t>4.3.3 Installation on Ubuntu Linux</w:t>
+      </w:r>
+    </w:p>
+    <w:p>
+      <w:pPr>
+        <w:pStyle w:val="Heading4"/>
+      </w:pPr>
+      <w:r>
+        <w:t>Step 1: Update Package List</w:t>
+      </w:r>
+    </w:p>
+    <w:p>
+      <w:r>
+        <w:t>sudo apt update</w:t>
+      </w:r>
+    </w:p>
+    <w:p>
+      <w:r>
+        <w:t>sudo apt upgrade -y</w:t>
+      </w:r>
+    </w:p>
+    <w:p>
+      <w:pPr>
+        <w:pStyle w:val="Heading4"/>
+      </w:pPr>
+      <w:r>
+        <w:t>Step 2: Install Python and Dependencies</w:t>
+      </w:r>
+    </w:p>
+    <w:p>
+      <w:r>
+        <w:t>sudo apt install python3.11 python3.11-venv python3-pip postgresql-client -y</w:t>
+      </w:r>
+    </w:p>
+    <w:p>
+      <w:pPr>
+        <w:pStyle w:val="Heading4"/>
+      </w:pPr>
+      <w:r>
+        <w:t>Step 3: Clone and Setup (Similar to macOS)</w:t>
+      </w:r>
+    </w:p>
+    <w:p>
+      <w:r>
+        <w:t>git clone &lt;repository-url&gt;</w:t>
+      </w:r>
+    </w:p>
+    <w:p>
+      <w:r>
+        <w:t>cd railserve</w:t>
+      </w:r>
+    </w:p>
+    <w:p>
+      <w:r>
+        <w:t>python3.11 -m venv venv</w:t>
+      </w:r>
+    </w:p>
+    <w:p>
+      <w:r>
+        <w:t>source venv/bin/activate</w:t>
+      </w:r>
+    </w:p>
+    <w:p>
+      <w:r>
+        <w:t>pip install -r requirements.txt</w:t>
+      </w:r>
+    </w:p>
+    <w:p>
+      <w:r>
+        <w:br w:type="page"/>
+      </w:r>
+    </w:p>
+    <w:p>
+      <w:pPr>
+        <w:pStyle w:val="Heading2"/>
+      </w:pPr>
+      <w:r>
+        <w:t>4.4 Database Initialization - Deep Dive</w:t>
+      </w:r>
+    </w:p>
+    <w:p>
+      <w:r>
+        <w:t>The database initialization process is crucial for setting up RailServe with authentic Indian railway data. This section explains the initialization script in detail, including data sources, algorithms, and troubleshooting.</w:t>
+      </w:r>
+    </w:p>
+    <w:p>
+      <w:pPr>
+        <w:pStyle w:val="Heading3"/>
+      </w:pPr>
+      <w:r>
+        <w:t>4.4.1 Initialization Script Overview</w:t>
+      </w:r>
+    </w:p>
+    <w:p>
+      <w:r>
+        <w:t>The init_supabase.py script performs the following operations in sequence:</w:t>
+      </w:r>
+    </w:p>
+    <w:p>
+      <w:r>
+        <w:t>1. Validates database connection (tests DATABASE_URL)</w:t>
+      </w:r>
+    </w:p>
+    <w:p>
+      <w:r>
+        <w:t>2. Creates all 18 database tables with proper constraints</w:t>
+      </w:r>
+    </w:p>
+    <w:p>
+      <w:r>
+        <w:t>3. Generates and inserts 1,000 railway stations with realistic data</w:t>
+      </w:r>
+    </w:p>
+    <w:p>
+      <w:r>
+        <w:t>4. Creates 1,250 trains across all categories (Rajdhani, Shatabdi, etc.)</w:t>
+      </w:r>
+    </w:p>
+    <w:p>
+      <w:r>
+        <w:t>5. Generates 12,479 route stops connecting trains to stations</w:t>
+      </w:r>
+    </w:p>
+    <w:p>
+      <w:r>
+        <w:t>6. Creates admin user with secure password hash</w:t>
+      </w:r>
+    </w:p>
+    <w:p>
+      <w:r>
+        <w:t>7. Configures Tatkal time slots (AC: 10 AM, Non-AC: 11 AM)</w:t>
+      </w:r>
+    </w:p>
+    <w:p>
+      <w:r>
+        <w:t>8. Validates data integrity and relationships</w:t>
+      </w:r>
+    </w:p>
+    <w:p>
+      <w:pPr>
+        <w:pStyle w:val="Heading3"/>
+      </w:pPr>
+      <w:r>
+        <w:t>4.4.2 Station Data Generation</w:t>
+      </w:r>
+    </w:p>
+    <w:p>
+      <w:r>
+        <w:t>Stations are generated using the following algorithm:</w:t>
+      </w:r>
+    </w:p>
+    <w:p/>
+    <w:p>
+      <w:r>
+        <w:t>Major Stations (100 stations):</w:t>
+      </w:r>
+    </w:p>
+    <w:p>
+      <w:r>
+        <w:t xml:space="preserve">  • Metropolitan cities: Mumbai Central (BCT), Delhi (NDLS), Chennai (MAS)</w:t>
+      </w:r>
+    </w:p>
+    <w:p>
+      <w:r>
+        <w:t xml:space="preserve">  • State capitals: Bangalore (SBC), Kolkata (HWH), Hyderabad (SC)</w:t>
+      </w:r>
+    </w:p>
+    <w:p>
+      <w:r>
+        <w:t xml:space="preserve">  • Major junctions: Howrah, Vijayawada, Itarsi</w:t>
+      </w:r>
+    </w:p>
+    <w:p/>
+    <w:p>
+      <w:r>
+        <w:t>Tier-2 Stations (400 stations):</w:t>
+      </w:r>
+    </w:p>
+    <w:p>
+      <w:r>
+        <w:t xml:space="preserve">  • District headquarters and important towns</w:t>
+      </w:r>
+    </w:p>
+    <w:p>
+      <w:r>
+        <w:t xml:space="preserve">  • Tourist destinations: Goa, Shimla, Manali stations</w:t>
+      </w:r>
+    </w:p>
+    <w:p/>
+    <w:p>
+      <w:r>
+        <w:t>Tier-3 Stations (500 stations):</w:t>
+      </w:r>
+    </w:p>
+    <w:p>
+      <w:r>
+        <w:t xml:space="preserve">  • Smaller towns and junctions</w:t>
+      </w:r>
+    </w:p>
+    <w:p>
+      <w:r>
+        <w:t xml:space="preserve">  • Rural connectivity stations</w:t>
+      </w:r>
+    </w:p>
+    <w:p>
+      <w:pPr>
+        <w:pStyle w:val="Heading3"/>
+      </w:pPr>
+      <w:r>
+        <w:t>4.4.3 Train Data Generation</w:t>
+      </w:r>
+    </w:p>
+    <w:p>
+      <w:r>
+        <w:t>Trains are distributed across categories with realistic pricing:</w:t>
+      </w:r>
+    </w:p>
+    <w:p/>
+    <w:p>
+      <w:r>
+        <w:t>Premium Trains (350 trains):</w:t>
+      </w:r>
+    </w:p>
+    <w:p>
+      <w:r>
+        <w:t xml:space="preserve">  • Rajdhani Express (150): ₹2.20/km base fare, 400 seats, 1.3x Tatkal</w:t>
+      </w:r>
+    </w:p>
+    <w:p>
+      <w:r>
+        <w:t xml:space="preserve">  • Shatabdi Express (200): ₹2.80/km base fare, 500 seats, 1.3x Tatkal</w:t>
+      </w:r>
+    </w:p>
+    <w:p/>
+    <w:p>
+      <w:r>
+        <w:t>Special Trains (230 trains):</w:t>
+      </w:r>
+    </w:p>
+    <w:p>
+      <w:r>
+        <w:t xml:space="preserve">  • Duronto Express (100): ₹1.75/km, 600 seats, 1.3x Tatkal</w:t>
+      </w:r>
+    </w:p>
+    <w:p>
+      <w:r>
+        <w:t xml:space="preserve">  • Garib Rath (100): ₹1.20/km, 700 seats, 1.2x Tatkal</w:t>
+      </w:r>
+    </w:p>
+    <w:p>
+      <w:r>
+        <w:t xml:space="preserve">  • Vande Bharat (30): ₹3.50/km, 400 seats, 1.4x Tatkal</w:t>
+      </w:r>
+    </w:p>
+    <w:p/>
+    <w:p>
+      <w:r>
+        <w:t>Regular Trains (670 trains):</w:t>
+      </w:r>
+    </w:p>
+    <w:p>
+      <w:r>
+        <w:t xml:space="preserve">  • Mail/Express (300): ₹0.60/km, 1000 seats, 1.3x Tatkal</w:t>
+      </w:r>
+    </w:p>
+    <w:p>
+      <w:r>
+        <w:t xml:space="preserve">  • Superfast (200): ₹0.80/km, 900 seats, 1.3x Tatkal</w:t>
+      </w:r>
+    </w:p>
+    <w:p>
+      <w:r>
+        <w:t xml:space="preserve">  • Passenger (70): ₹0.30/km, 800 seats, 1.1x Tatkal</w:t>
+      </w:r>
+    </w:p>
+    <w:p>
+      <w:r>
+        <w:t xml:space="preserve">  • Other categories (100)</w:t>
+      </w:r>
+    </w:p>
+    <w:p>
+      <w:pPr>
+        <w:pStyle w:val="Heading3"/>
+      </w:pPr>
+      <w:r>
+        <w:t>4.4.4 Route Generation Algorithm</w:t>
+      </w:r>
+    </w:p>
+    <w:p>
+      <w:r>
+        <w:t>Routes are generated to create realistic train journeys:</w:t>
+      </w:r>
+    </w:p>
+    <w:p/>
+    <w:p>
+      <w:r>
+        <w:t>For each train:</w:t>
+      </w:r>
+    </w:p>
+    <w:p>
+      <w:r>
+        <w:t xml:space="preserve">  1. Select origin station (weighted by station tier)</w:t>
+      </w:r>
+    </w:p>
+    <w:p>
+      <w:r>
+        <w:t xml:space="preserve">  2. Select destination 500-2000 km away</w:t>
+      </w:r>
+    </w:p>
+    <w:p>
+      <w:r>
+        <w:t xml:space="preserve">  3. Generate 8-12 intermediate stops</w:t>
+      </w:r>
+    </w:p>
+    <w:p>
+      <w:r>
+        <w:t xml:space="preserve">  4. Calculate distances using geographical proximity</w:t>
+      </w:r>
+    </w:p>
+    <w:p>
+      <w:r>
+        <w:t xml:space="preserve">  5. Assign arrival/departure times (3-5 min stop duration)</w:t>
+      </w:r>
+    </w:p>
+    <w:p>
+      <w:r>
+        <w:t xml:space="preserve">  6. Ensure no timing conflicts at stations</w:t>
+      </w:r>
+    </w:p>
+    <w:p/>
+    <w:p>
+      <w:r>
+        <w:t>Example generated route:</w:t>
+      </w:r>
+    </w:p>
+    <w:p>
+      <w:r>
+        <w:t>Train 12952 Mumbai Rajdhani:</w:t>
+      </w:r>
+    </w:p>
+    <w:p>
+      <w:r>
+        <w:t xml:space="preserve">  Stop 1: Mumbai Central (BCT) - 0 km - Dep: 16:00</w:t>
+      </w:r>
+    </w:p>
+    <w:p>
+      <w:r>
+        <w:t xml:space="preserve">  Stop 2: Surat (ST) - 263 km - Arr: 20:15, Dep: 20:20</w:t>
+      </w:r>
+    </w:p>
+    <w:p>
+      <w:r>
+        <w:t xml:space="preserve">  Stop 3: Vadodara (BRC) - 391 km - Arr: 21:40, Dep: 21:45</w:t>
+      </w:r>
+    </w:p>
+    <w:p>
+      <w:r>
+        <w:t xml:space="preserve">  Stop 4: Ratlam (RTM) - 591 km - Arr: 00:30, Dep: 00:35</w:t>
+      </w:r>
+    </w:p>
+    <w:p>
+      <w:r>
+        <w:t xml:space="preserve">  Stop 5: Kota (KOTA) - 825 km - Arr: 04:15, Dep: 04:20</w:t>
+      </w:r>
+    </w:p>
+    <w:p>
+      <w:r>
+        <w:t xml:space="preserve">  Stop 6: New Delhi (NDLS) - 1384 km - Arr: 09:55</w:t>
       </w:r>
     </w:p>
     <w:sectPr>

</xml_diff>